<commit_message>
feat(main): added files lab3
</commit_message>
<xml_diff>
--- a/labs/lab03/report/report.docx
+++ b/labs/lab03/report/report.docx
@@ -75,19 +75,7 @@
         <w:pStyle w:val="FirstParagraph"/>
       </w:pPr>
       <w:r>
-        <w:t xml:space="preserve">Целью работы является изучить идеологию и применение средств</w:t>
-      </w:r>
-      <w:r>
-        <w:t xml:space="preserve"> </w:t>
-      </w:r>
-      <w:r>
-        <w:t xml:space="preserve">контроля версий и приобретение практических навыков по работе с системой</w:t>
-      </w:r>
-      <w:r>
-        <w:t xml:space="preserve"> </w:t>
-      </w:r>
-      <w:r>
-        <w:t xml:space="preserve">git.</w:t>
+        <w:t xml:space="preserve">Целью работы является освоение процедуры оформления отчетов с помощью легковесного языка разметки Markdown.</w:t>
       </w:r>
     </w:p>
     <w:bookmarkEnd w:id="20"/>
@@ -118,7 +106,7 @@
         </w:numPr>
       </w:pPr>
       <w:r>
-        <w:t xml:space="preserve">Базовая настройка git</w:t>
+        <w:t xml:space="preserve">Создать отчет по лабораторной работе № 2 в markdown</w:t>
       </w:r>
     </w:p>
     <w:p>
@@ -130,47 +118,11 @@
         </w:numPr>
       </w:pPr>
       <w:r>
-        <w:t xml:space="preserve">Создание SSH ключа</w:t>
-      </w:r>
-    </w:p>
-    <w:p>
-      <w:pPr>
-        <w:pStyle w:val="Compact"/>
-        <w:numPr>
-          <w:ilvl w:val="0"/>
-          <w:numId w:val="1001"/>
-        </w:numPr>
-      </w:pPr>
-      <w:r>
-        <w:t xml:space="preserve">Создание рабочего пространства на основе шаблона</w:t>
-      </w:r>
-    </w:p>
-    <w:p>
-      <w:pPr>
-        <w:pStyle w:val="Compact"/>
-        <w:numPr>
-          <w:ilvl w:val="0"/>
-          <w:numId w:val="1001"/>
-        </w:numPr>
-      </w:pPr>
-      <w:r>
-        <w:t xml:space="preserve">Создание репозитория курса на основе шаблона</w:t>
-      </w:r>
-    </w:p>
-    <w:p>
-      <w:pPr>
-        <w:pStyle w:val="Compact"/>
-        <w:numPr>
-          <w:ilvl w:val="0"/>
-          <w:numId w:val="1001"/>
-        </w:numPr>
-      </w:pPr>
-      <w:r>
-        <w:t xml:space="preserve">Настройка каталога курса</w:t>
+        <w:t xml:space="preserve">Загрузить результат на Github</w:t>
       </w:r>
     </w:p>
     <w:bookmarkEnd w:id="21"/>
-    <w:bookmarkStart w:id="64" w:name="выполнение-лабораторной-работы"/>
+    <w:bookmarkStart w:id="30" w:name="выполнение-лабораторной-работы"/>
     <w:p>
       <w:pPr>
         <w:pStyle w:val="Heading1"/>
@@ -188,30 +140,33 @@
         <w:t xml:space="preserve">Выполнение лабораторной работы</w:t>
       </w:r>
     </w:p>
-    <w:bookmarkStart w:id="26" w:name="базовая-настройка-git"/>
-    <w:p>
-      <w:pPr>
-        <w:pStyle w:val="Heading2"/>
-      </w:pPr>
+    <w:p>
+      <w:pPr>
+        <w:pStyle w:val="FirstParagraph"/>
+      </w:pPr>
+      <w:r>
+        <w:t xml:space="preserve">Я открыл терминал, перешел в каталог курса, сформированного при выполнении лабораторной работы №2 и обновил локальный репозиторий, скачав изменения из удаленного репозитория с помощью команды</w:t>
+      </w:r>
+      <w:r>
+        <w:t xml:space="preserve"> </w:t>
+      </w:r>
       <w:r>
         <w:rPr>
-          <w:rStyle w:val="SectionNumber"/>
+          <w:i/>
+          <w:iCs/>
         </w:rPr>
-        <w:t xml:space="preserve">3.1</w:t>
-      </w:r>
-      <w:r>
-        <w:tab/>
-      </w:r>
-      <w:r>
-        <w:t xml:space="preserve">Базовая настройка git</w:t>
-      </w:r>
-    </w:p>
-    <w:p>
-      <w:pPr>
-        <w:pStyle w:val="FirstParagraph"/>
-      </w:pPr>
-      <w:r>
-        <w:t xml:space="preserve">Сначала я сделал предварительную конфигурацию git, введя следующие команды (рис. 1):</w:t>
+        <w:t xml:space="preserve">git pull</w:t>
+      </w:r>
+      <w:r>
+        <w:t xml:space="preserve">.</w:t>
+      </w:r>
+    </w:p>
+    <w:p>
+      <w:pPr>
+        <w:pStyle w:val="BodyText"/>
+      </w:pPr>
+      <w:r>
+        <w:t xml:space="preserve">Далее я открыл файл report.md и начал делать отчет по лабораторной работе №2.</w:t>
       </w:r>
     </w:p>
     <w:bookmarkStart w:id="25" w:name="fig:001"/>
@@ -222,242 +177,20 @@
       <w:r>
         <w:drawing>
           <wp:inline>
-            <wp:extent cx="3733800" cy="1983581"/>
+            <wp:extent cx="3733800" cy="1964134"/>
             <wp:effectExtent b="0" l="0" r="0" t="0"/>
-            <wp:docPr descr="Рис. 1: Предварительная конфигурация git" title="" id="23" name="Picture"/>
+            <wp:docPr descr="Рис. 1: Файл report.md" title="" id="23" name="Picture"/>
             <a:graphic>
               <a:graphicData uri="http://schemas.openxmlformats.org/drawingml/2006/picture">
                 <pic:pic>
                   <pic:nvPicPr>
-                    <pic:cNvPr descr="image/1.jpg" id="24" name="Picture"/>
+                    <pic:cNvPr descr="image/1.png" id="24" name="Picture"/>
                     <pic:cNvPicPr>
                       <a:picLocks noChangeArrowheads="1" noChangeAspect="1"/>
                     </pic:cNvPicPr>
                   </pic:nvPicPr>
                   <pic:blipFill>
                     <a:blip r:embed="rId22"/>
-                    <a:stretch>
-                      <a:fillRect/>
-                    </a:stretch>
-                  </pic:blipFill>
-                  <pic:spPr bwMode="auto">
-                    <a:xfrm>
-                      <a:off x="0" y="0"/>
-                      <a:ext cx="3733800" cy="1983581"/>
-                    </a:xfrm>
-                    <a:prstGeom prst="rect">
-                      <a:avLst/>
-                    </a:prstGeom>
-                    <a:noFill/>
-                    <a:ln w="9525">
-                      <a:noFill/>
-                      <a:headEnd/>
-                      <a:tailEnd/>
-                    </a:ln>
-                  </pic:spPr>
-                </pic:pic>
-              </a:graphicData>
-            </a:graphic>
-          </wp:inline>
-        </w:drawing>
-      </w:r>
-    </w:p>
-    <w:p>
-      <w:pPr>
-        <w:pStyle w:val="ImageCaption"/>
-      </w:pPr>
-      <w:r>
-        <w:t xml:space="preserve">Рис. 1: Предварительная конфигурация git</w:t>
-      </w:r>
-    </w:p>
-    <w:bookmarkEnd w:id="25"/>
-    <w:bookmarkEnd w:id="26"/>
-    <w:bookmarkStart w:id="39" w:name="создание-ssh-ключа"/>
-    <w:p>
-      <w:pPr>
-        <w:pStyle w:val="Heading2"/>
-      </w:pPr>
-      <w:r>
-        <w:rPr>
-          <w:rStyle w:val="SectionNumber"/>
-        </w:rPr>
-        <w:t xml:space="preserve">3.2</w:t>
-      </w:r>
-      <w:r>
-        <w:tab/>
-      </w:r>
-      <w:r>
-        <w:t xml:space="preserve">Создание SSH ключа</w:t>
-      </w:r>
-    </w:p>
-    <w:p>
-      <w:pPr>
-        <w:pStyle w:val="FirstParagraph"/>
-      </w:pPr>
-      <w:r>
-        <w:t xml:space="preserve">Для последующей идентификации пользователя на сервере репозиториев я сгенерировал пару ключей (приватный и открытый) (рис. 2):</w:t>
-      </w:r>
-    </w:p>
-    <w:bookmarkStart w:id="30" w:name="fig:002"/>
-    <w:p>
-      <w:pPr>
-        <w:pStyle w:val="CaptionedFigure"/>
-      </w:pPr>
-      <w:r>
-        <w:drawing>
-          <wp:inline>
-            <wp:extent cx="3733800" cy="1983581"/>
-            <wp:effectExtent b="0" l="0" r="0" t="0"/>
-            <wp:docPr descr="Рис. 2: Генерирование SSH ключа" title="" id="28" name="Picture"/>
-            <a:graphic>
-              <a:graphicData uri="http://schemas.openxmlformats.org/drawingml/2006/picture">
-                <pic:pic>
-                  <pic:nvPicPr>
-                    <pic:cNvPr descr="image/2.jpg" id="29" name="Picture"/>
-                    <pic:cNvPicPr>
-                      <a:picLocks noChangeArrowheads="1" noChangeAspect="1"/>
-                    </pic:cNvPicPr>
-                  </pic:nvPicPr>
-                  <pic:blipFill>
-                    <a:blip r:embed="rId27"/>
-                    <a:stretch>
-                      <a:fillRect/>
-                    </a:stretch>
-                  </pic:blipFill>
-                  <pic:spPr bwMode="auto">
-                    <a:xfrm>
-                      <a:off x="0" y="0"/>
-                      <a:ext cx="3733800" cy="1983581"/>
-                    </a:xfrm>
-                    <a:prstGeom prst="rect">
-                      <a:avLst/>
-                    </a:prstGeom>
-                    <a:noFill/>
-                    <a:ln w="9525">
-                      <a:noFill/>
-                      <a:headEnd/>
-                      <a:tailEnd/>
-                    </a:ln>
-                  </pic:spPr>
-                </pic:pic>
-              </a:graphicData>
-            </a:graphic>
-          </wp:inline>
-        </w:drawing>
-      </w:r>
-    </w:p>
-    <w:p>
-      <w:pPr>
-        <w:pStyle w:val="ImageCaption"/>
-      </w:pPr>
-      <w:r>
-        <w:t xml:space="preserve">Рис. 2: Генерирование SSH ключа</w:t>
-      </w:r>
-    </w:p>
-    <w:bookmarkEnd w:id="30"/>
-    <w:p>
-      <w:pPr>
-        <w:pStyle w:val="BodyText"/>
-      </w:pPr>
-      <w:r>
-        <w:t xml:space="preserve">Далее я загрузил сгенерированный открытый ключ. Для этого я зашел на сайт http://github.org/ под своей учётной записью и перешел в меню Setting. После этого я выбрал в боковом меню SSH and GPG keys и нажал кнопку New SSH key. Я скопировал ключ, открыв файл в программе VScode (рис.</w:t>
-      </w:r>
-      <w:r>
-        <w:t xml:space="preserve"> </w:t>
-      </w:r>
-      <w:r>
-        <w:rPr>
-          <w:b/>
-          <w:bCs/>
-        </w:rPr>
-        <w:t xml:space="preserve">¿fig:003?</w:t>
-      </w:r>
-      <w:r>
-        <w:t xml:space="preserve">,</w:t>
-      </w:r>
-      <w:r>
-        <w:t xml:space="preserve"> </w:t>
-      </w:r>
-      <w:r>
-        <w:rPr>
-          <w:b/>
-          <w:bCs/>
-        </w:rPr>
-        <w:t xml:space="preserve">¿fig:004?</w:t>
-      </w:r>
-      <w:r>
-        <w:t xml:space="preserve">).</w:t>
-      </w:r>
-    </w:p>
-    <w:p>
-      <w:pPr>
-        <w:pStyle w:val="BodyText"/>
-      </w:pPr>
-      <w:bookmarkStart w:id="34" w:name="fig:003"/>
-      <w:r>
-        <w:drawing>
-          <wp:inline>
-            <wp:extent cx="3733800" cy="1983581"/>
-            <wp:effectExtent b="0" l="0" r="0" t="0"/>
-            <wp:docPr descr="Копирование ключа" title="" id="32" name="Picture"/>
-            <a:graphic>
-              <a:graphicData uri="http://schemas.openxmlformats.org/drawingml/2006/picture">
-                <pic:pic>
-                  <pic:nvPicPr>
-                    <pic:cNvPr descr="image/3.jpg" id="33" name="Picture"/>
-                    <pic:cNvPicPr>
-                      <a:picLocks noChangeArrowheads="1" noChangeAspect="1"/>
-                    </pic:cNvPicPr>
-                  </pic:nvPicPr>
-                  <pic:blipFill>
-                    <a:blip r:embed="rId31"/>
-                    <a:stretch>
-                      <a:fillRect/>
-                    </a:stretch>
-                  </pic:blipFill>
-                  <pic:spPr bwMode="auto">
-                    <a:xfrm>
-                      <a:off x="0" y="0"/>
-                      <a:ext cx="3733800" cy="1983581"/>
-                    </a:xfrm>
-                    <a:prstGeom prst="rect">
-                      <a:avLst/>
-                    </a:prstGeom>
-                    <a:noFill/>
-                    <a:ln w="9525">
-                      <a:noFill/>
-                      <a:headEnd/>
-                      <a:tailEnd/>
-                    </a:ln>
-                  </pic:spPr>
-                </pic:pic>
-              </a:graphicData>
-            </a:graphic>
-          </wp:inline>
-        </w:drawing>
-      </w:r>
-      <w:bookmarkEnd w:id="34"/>
-      <w:r>
-        <w:t xml:space="preserve"> </w:t>
-      </w:r>
-      <w:bookmarkStart w:id="38" w:name="fig:004"/>
-      <w:r>
-        <w:drawing>
-          <wp:inline>
-            <wp:extent cx="3733800" cy="1964134"/>
-            <wp:effectExtent b="0" l="0" r="0" t="0"/>
-            <wp:docPr descr="Создание ключа на github" title="" id="36" name="Picture"/>
-            <a:graphic>
-              <a:graphicData uri="http://schemas.openxmlformats.org/drawingml/2006/picture">
-                <pic:pic>
-                  <pic:nvPicPr>
-                    <pic:cNvPr descr="image/4.jpg" id="37" name="Picture"/>
-                    <pic:cNvPicPr>
-                      <a:picLocks noChangeArrowheads="1" noChangeAspect="1"/>
-                    </pic:cNvPicPr>
-                  </pic:nvPicPr>
-                  <pic:blipFill>
-                    <a:blip r:embed="rId35"/>
                     <a:stretch>
                       <a:fillRect/>
                     </a:stretch>
@@ -483,36 +216,25 @@
           </wp:inline>
         </w:drawing>
       </w:r>
-      <w:bookmarkEnd w:id="38"/>
-    </w:p>
-    <w:bookmarkEnd w:id="39"/>
-    <w:bookmarkStart w:id="44" w:name="Xea54437b11388f3d241dad0a0902a405b043a64"/>
-    <w:p>
-      <w:pPr>
-        <w:pStyle w:val="Heading2"/>
-      </w:pPr>
-      <w:r>
-        <w:rPr>
-          <w:rStyle w:val="SectionNumber"/>
-        </w:rPr>
-        <w:t xml:space="preserve">3.3</w:t>
-      </w:r>
-      <w:r>
-        <w:tab/>
-      </w:r>
-      <w:r>
-        <w:t xml:space="preserve">Создание рабочего пространства на основе шаблона</w:t>
-      </w:r>
-    </w:p>
-    <w:p>
-      <w:pPr>
-        <w:pStyle w:val="FirstParagraph"/>
-      </w:pPr>
-      <w:r>
-        <w:t xml:space="preserve">Я создал каталог для предмета «Архитектура компьютера» (рис. 3)</w:t>
-      </w:r>
-    </w:p>
-    <w:bookmarkStart w:id="43" w:name="fig:005"/>
+    </w:p>
+    <w:p>
+      <w:pPr>
+        <w:pStyle w:val="ImageCaption"/>
+      </w:pPr>
+      <w:r>
+        <w:t xml:space="preserve">Рис. 1: Файл report.md</w:t>
+      </w:r>
+    </w:p>
+    <w:bookmarkEnd w:id="25"/>
+    <w:p>
+      <w:pPr>
+        <w:pStyle w:val="BodyText"/>
+      </w:pPr>
+      <w:r>
+        <w:t xml:space="preserve">В файле уже присутствовал шаблон отчета, мне оставалось лишь немного отредактировать текст, что я и сделал:</w:t>
+      </w:r>
+    </w:p>
+    <w:bookmarkStart w:id="29" w:name="fig:002"/>
     <w:p>
       <w:pPr>
         <w:pStyle w:val="CaptionedFigure"/>
@@ -520,124 +242,20 @@
       <w:r>
         <w:drawing>
           <wp:inline>
-            <wp:extent cx="3733800" cy="1983581"/>
+            <wp:extent cx="3733800" cy="1964134"/>
             <wp:effectExtent b="0" l="0" r="0" t="0"/>
-            <wp:docPr descr="Рис. 3: Каталог для “Архитектуры компьютера”" title="" id="41" name="Picture"/>
+            <wp:docPr descr="Рис. 2: Отчет по Лаб №2" title="" id="27" name="Picture"/>
             <a:graphic>
               <a:graphicData uri="http://schemas.openxmlformats.org/drawingml/2006/picture">
                 <pic:pic>
                   <pic:nvPicPr>
-                    <pic:cNvPr descr="image/5.jpg" id="42" name="Picture"/>
+                    <pic:cNvPr descr="image/2.png" id="28" name="Picture"/>
                     <pic:cNvPicPr>
                       <a:picLocks noChangeArrowheads="1" noChangeAspect="1"/>
                     </pic:cNvPicPr>
                   </pic:nvPicPr>
                   <pic:blipFill>
-                    <a:blip r:embed="rId40"/>
-                    <a:stretch>
-                      <a:fillRect/>
-                    </a:stretch>
-                  </pic:blipFill>
-                  <pic:spPr bwMode="auto">
-                    <a:xfrm>
-                      <a:off x="0" y="0"/>
-                      <a:ext cx="3733800" cy="1983581"/>
-                    </a:xfrm>
-                    <a:prstGeom prst="rect">
-                      <a:avLst/>
-                    </a:prstGeom>
-                    <a:noFill/>
-                    <a:ln w="9525">
-                      <a:noFill/>
-                      <a:headEnd/>
-                      <a:tailEnd/>
-                    </a:ln>
-                  </pic:spPr>
-                </pic:pic>
-              </a:graphicData>
-            </a:graphic>
-          </wp:inline>
-        </w:drawing>
-      </w:r>
-    </w:p>
-    <w:p>
-      <w:pPr>
-        <w:pStyle w:val="ImageCaption"/>
-      </w:pPr>
-      <w:r>
-        <w:t xml:space="preserve">Рис. 3: Каталог для</w:t>
-      </w:r>
-      <w:r>
-        <w:t xml:space="preserve"> </w:t>
-      </w:r>
-      <w:r>
-        <w:t xml:space="preserve">“Архитектуры компьютера”</w:t>
-      </w:r>
-    </w:p>
-    <w:bookmarkEnd w:id="43"/>
-    <w:bookmarkEnd w:id="44"/>
-    <w:bookmarkStart w:id="54" w:name="X358c05152c0b5375b00f51c960276c4e3312eeb"/>
-    <w:p>
-      <w:pPr>
-        <w:pStyle w:val="Heading2"/>
-      </w:pPr>
-      <w:r>
-        <w:rPr>
-          <w:rStyle w:val="SectionNumber"/>
-        </w:rPr>
-        <w:t xml:space="preserve">3.4</w:t>
-      </w:r>
-      <w:r>
-        <w:tab/>
-      </w:r>
-      <w:r>
-        <w:t xml:space="preserve">Создание репозитория курса на основе шаблона</w:t>
-      </w:r>
-    </w:p>
-    <w:p>
-      <w:pPr>
-        <w:pStyle w:val="FirstParagraph"/>
-      </w:pPr>
-      <w:r>
-        <w:t xml:space="preserve">Я перешел на станицу репозитория с шаблоном курса</w:t>
-      </w:r>
-      <w:r>
-        <w:t xml:space="preserve"> </w:t>
-      </w:r>
-      <w:hyperlink r:id="rId45">
-        <w:r>
-          <w:rPr>
-            <w:rStyle w:val="Hyperlink"/>
-          </w:rPr>
-          <w:t xml:space="preserve">https://github.com/yamadharma/course-directory-student-template</w:t>
-        </w:r>
-      </w:hyperlink>
-      <w:r>
-        <w:t xml:space="preserve">. Далее выбрал Use this template. В открывшемся окне задал имя репозитория (Repository name) study_2023–2024_arh-pc и создал репозиторий (кнопка Create repository from template) (рис. 4)</w:t>
-      </w:r>
-    </w:p>
-    <w:bookmarkStart w:id="49" w:name="fig:006"/>
-    <w:p>
-      <w:pPr>
-        <w:pStyle w:val="CaptionedFigure"/>
-      </w:pPr>
-      <w:r>
-        <w:drawing>
-          <wp:inline>
-            <wp:extent cx="3733800" cy="1964134"/>
-            <wp:effectExtent b="0" l="0" r="0" t="0"/>
-            <wp:docPr descr="Рис. 4: Создание репозитория" title="" id="47" name="Picture"/>
-            <a:graphic>
-              <a:graphicData uri="http://schemas.openxmlformats.org/drawingml/2006/picture">
-                <pic:pic>
-                  <pic:nvPicPr>
-                    <pic:cNvPr descr="image/6.jpg" id="48" name="Picture"/>
-                    <pic:cNvPicPr>
-                      <a:picLocks noChangeArrowheads="1" noChangeAspect="1"/>
-                    </pic:cNvPicPr>
-                  </pic:nvPicPr>
-                  <pic:blipFill>
-                    <a:blip r:embed="rId46"/>
+                    <a:blip r:embed="rId26"/>
                     <a:stretch>
                       <a:fillRect/>
                     </a:stretch>
@@ -669,219 +287,96 @@
         <w:pStyle w:val="ImageCaption"/>
       </w:pPr>
       <w:r>
-        <w:t xml:space="preserve">Рис. 4: Создание репозитория</w:t>
-      </w:r>
-    </w:p>
-    <w:bookmarkEnd w:id="49"/>
+        <w:t xml:space="preserve">Рис. 2: Отчет по Лаб №2</w:t>
+      </w:r>
+    </w:p>
+    <w:bookmarkEnd w:id="29"/>
     <w:p>
       <w:pPr>
         <w:pStyle w:val="BodyText"/>
       </w:pPr>
       <w:r>
-        <w:t xml:space="preserve">Далее я перешел в каталог курса и клонировал репозиторий (рис. 5)</w:t>
-      </w:r>
-    </w:p>
-    <w:bookmarkStart w:id="53" w:name="fig:007"/>
-    <w:p>
-      <w:pPr>
-        <w:pStyle w:val="CaptionedFigure"/>
-      </w:pPr>
-      <w:r>
-        <w:drawing>
-          <wp:inline>
-            <wp:extent cx="3733800" cy="1983581"/>
-            <wp:effectExtent b="0" l="0" r="0" t="0"/>
-            <wp:docPr descr="Рис. 5: Клонирование репозитория" title="" id="51" name="Picture"/>
-            <a:graphic>
-              <a:graphicData uri="http://schemas.openxmlformats.org/drawingml/2006/picture">
-                <pic:pic>
-                  <pic:nvPicPr>
-                    <pic:cNvPr descr="image/7.jpg" id="52" name="Picture"/>
-                    <pic:cNvPicPr>
-                      <a:picLocks noChangeArrowheads="1" noChangeAspect="1"/>
-                    </pic:cNvPicPr>
-                  </pic:nvPicPr>
-                  <pic:blipFill>
-                    <a:blip r:embed="rId50"/>
-                    <a:stretch>
-                      <a:fillRect/>
-                    </a:stretch>
-                  </pic:blipFill>
-                  <pic:spPr bwMode="auto">
-                    <a:xfrm>
-                      <a:off x="0" y="0"/>
-                      <a:ext cx="3733800" cy="1983581"/>
-                    </a:xfrm>
-                    <a:prstGeom prst="rect">
-                      <a:avLst/>
-                    </a:prstGeom>
-                    <a:noFill/>
-                    <a:ln w="9525">
-                      <a:noFill/>
-                      <a:headEnd/>
-                      <a:tailEnd/>
-                    </a:ln>
-                  </pic:spPr>
-                </pic:pic>
-              </a:graphicData>
-            </a:graphic>
-          </wp:inline>
-        </w:drawing>
-      </w:r>
-    </w:p>
-    <w:p>
-      <w:pPr>
-        <w:pStyle w:val="ImageCaption"/>
-      </w:pPr>
-      <w:r>
-        <w:t xml:space="preserve">Рис. 5: Клонирование репозитория</w:t>
-      </w:r>
-    </w:p>
-    <w:bookmarkEnd w:id="53"/>
-    <w:bookmarkEnd w:id="54"/>
-    <w:bookmarkStart w:id="63" w:name="настройка-каталога-курса"/>
-    <w:p>
-      <w:pPr>
-        <w:pStyle w:val="Heading2"/>
+        <w:t xml:space="preserve">Далее я загрузил файлы на github с помощью следующих команд:</w:t>
+      </w:r>
+    </w:p>
+    <w:p>
+      <w:pPr>
+        <w:pStyle w:val="BodyText"/>
       </w:pPr>
       <w:r>
         <w:rPr>
-          <w:rStyle w:val="SectionNumber"/>
+          <w:i/>
+          <w:iCs/>
         </w:rPr>
-        <w:t xml:space="preserve">3.5</w:t>
-      </w:r>
-      <w:r>
-        <w:tab/>
-      </w:r>
-      <w:r>
-        <w:t xml:space="preserve">Настройка каталога курса</w:t>
-      </w:r>
-    </w:p>
-    <w:p>
-      <w:pPr>
-        <w:pStyle w:val="FirstParagraph"/>
-      </w:pPr>
-      <w:r>
-        <w:t xml:space="preserve">Я переименовал файл в каталоге «Архитектура_компьютера» для удобства дальнейшей работы. Далее удалил лишние файлы, создал необходимые каталоги и отправил файлы на сервер (рис. 6, 7):</w:t>
-      </w:r>
-    </w:p>
-    <w:bookmarkStart w:id="58" w:name="fig:008"/>
-    <w:p>
-      <w:pPr>
-        <w:pStyle w:val="CaptionedFigure"/>
-      </w:pPr>
-      <w:r>
-        <w:drawing>
-          <wp:inline>
-            <wp:extent cx="3733800" cy="1983581"/>
-            <wp:effectExtent b="0" l="0" r="0" t="0"/>
-            <wp:docPr descr="Рис. 6: Настройка каталога курса 1" title="" id="56" name="Picture"/>
-            <a:graphic>
-              <a:graphicData uri="http://schemas.openxmlformats.org/drawingml/2006/picture">
-                <pic:pic>
-                  <pic:nvPicPr>
-                    <pic:cNvPr descr="image/8.jpg" id="57" name="Picture"/>
-                    <pic:cNvPicPr>
-                      <a:picLocks noChangeArrowheads="1" noChangeAspect="1"/>
-                    </pic:cNvPicPr>
-                  </pic:nvPicPr>
-                  <pic:blipFill>
-                    <a:blip r:embed="rId55"/>
-                    <a:stretch>
-                      <a:fillRect/>
-                    </a:stretch>
-                  </pic:blipFill>
-                  <pic:spPr bwMode="auto">
-                    <a:xfrm>
-                      <a:off x="0" y="0"/>
-                      <a:ext cx="3733800" cy="1983581"/>
-                    </a:xfrm>
-                    <a:prstGeom prst="rect">
-                      <a:avLst/>
-                    </a:prstGeom>
-                    <a:noFill/>
-                    <a:ln w="9525">
-                      <a:noFill/>
-                      <a:headEnd/>
-                      <a:tailEnd/>
-                    </a:ln>
-                  </pic:spPr>
-                </pic:pic>
-              </a:graphicData>
-            </a:graphic>
-          </wp:inline>
-        </w:drawing>
-      </w:r>
-    </w:p>
-    <w:p>
-      <w:pPr>
-        <w:pStyle w:val="ImageCaption"/>
-      </w:pPr>
-      <w:r>
-        <w:t xml:space="preserve">Рис. 6: Настройка каталога курса 1</w:t>
-      </w:r>
-    </w:p>
-    <w:bookmarkEnd w:id="58"/>
-    <w:bookmarkStart w:id="62" w:name="fig:009"/>
-    <w:p>
-      <w:pPr>
-        <w:pStyle w:val="CaptionedFigure"/>
-      </w:pPr>
-      <w:r>
-        <w:drawing>
-          <wp:inline>
-            <wp:extent cx="3733800" cy="1983581"/>
-            <wp:effectExtent b="0" l="0" r="0" t="0"/>
-            <wp:docPr descr="Рис. 7: Настройка каталога курса 2" title="" id="60" name="Picture"/>
-            <a:graphic>
-              <a:graphicData uri="http://schemas.openxmlformats.org/drawingml/2006/picture">
-                <pic:pic>
-                  <pic:nvPicPr>
-                    <pic:cNvPr descr="image/9.jpg" id="61" name="Picture"/>
-                    <pic:cNvPicPr>
-                      <a:picLocks noChangeArrowheads="1" noChangeAspect="1"/>
-                    </pic:cNvPicPr>
-                  </pic:nvPicPr>
-                  <pic:blipFill>
-                    <a:blip r:embed="rId59"/>
-                    <a:stretch>
-                      <a:fillRect/>
-                    </a:stretch>
-                  </pic:blipFill>
-                  <pic:spPr bwMode="auto">
-                    <a:xfrm>
-                      <a:off x="0" y="0"/>
-                      <a:ext cx="3733800" cy="1983581"/>
-                    </a:xfrm>
-                    <a:prstGeom prst="rect">
-                      <a:avLst/>
-                    </a:prstGeom>
-                    <a:noFill/>
-                    <a:ln w="9525">
-                      <a:noFill/>
-                      <a:headEnd/>
-                      <a:tailEnd/>
-                    </a:ln>
-                  </pic:spPr>
-                </pic:pic>
-              </a:graphicData>
-            </a:graphic>
-          </wp:inline>
-        </w:drawing>
-      </w:r>
-    </w:p>
-    <w:p>
-      <w:pPr>
-        <w:pStyle w:val="ImageCaption"/>
-      </w:pPr>
-      <w:r>
-        <w:t xml:space="preserve">Рис. 7: Настройка каталога курса 2</w:t>
-      </w:r>
-    </w:p>
-    <w:bookmarkEnd w:id="62"/>
-    <w:bookmarkEnd w:id="63"/>
-    <w:bookmarkEnd w:id="64"/>
-    <w:bookmarkStart w:id="65" w:name="выводы"/>
+        <w:t xml:space="preserve">cd ~/work/study/2023-2024/</w:t>
+      </w:r>
+      <w:r>
+        <w:rPr>
+          <w:i/>
+          <w:iCs/>
+        </w:rPr>
+        <w:t xml:space="preserve">“Архитектура компьютера”</w:t>
+      </w:r>
+      <w:r>
+        <w:rPr>
+          <w:i/>
+          <w:iCs/>
+        </w:rPr>
+        <w:t xml:space="preserve">/arch-pc</w:t>
+      </w:r>
+    </w:p>
+    <w:p>
+      <w:pPr>
+        <w:pStyle w:val="BodyText"/>
+      </w:pPr>
+      <w:r>
+        <w:rPr>
+          <w:i/>
+          <w:iCs/>
+        </w:rPr>
+        <w:t xml:space="preserve">git add .</w:t>
+      </w:r>
+    </w:p>
+    <w:p>
+      <w:pPr>
+        <w:pStyle w:val="BodyText"/>
+      </w:pPr>
+      <w:r>
+        <w:rPr>
+          <w:i/>
+          <w:iCs/>
+        </w:rPr>
+        <w:t xml:space="preserve">git commit -am</w:t>
+      </w:r>
+      <w:r>
+        <w:rPr>
+          <w:i/>
+          <w:iCs/>
+        </w:rPr>
+        <w:t xml:space="preserve"> </w:t>
+      </w:r>
+      <w:r>
+        <w:rPr>
+          <w:i/>
+          <w:iCs/>
+        </w:rPr>
+        <w:t xml:space="preserve">‘feat(main): add files lab-3’</w:t>
+      </w:r>
+    </w:p>
+    <w:p>
+      <w:pPr>
+        <w:pStyle w:val="BodyText"/>
+      </w:pPr>
+      <w:r>
+        <w:rPr>
+          <w:i/>
+          <w:iCs/>
+        </w:rPr>
+        <w:t xml:space="preserve">git push</w:t>
+      </w:r>
+    </w:p>
+    <w:bookmarkEnd w:id="30"/>
+    <w:bookmarkStart w:id="31" w:name="выводы"/>
     <w:p>
       <w:pPr>
         <w:pStyle w:val="Heading1"/>
@@ -904,10 +399,10 @@
         <w:pStyle w:val="FirstParagraph"/>
       </w:pPr>
       <w:r>
-        <w:t xml:space="preserve">По выполнении этой лабораторной работы я изучил идеологию и применение средств контроля версий и приобрел практические навыки по работе с системой git.</w:t>
-      </w:r>
-    </w:p>
-    <w:bookmarkEnd w:id="65"/>
+        <w:t xml:space="preserve">По выполнении этой лабораторной работы я освоил процедуры оформления отчетов с помощью легковесногоязыка разметки Markdown.</w:t>
+      </w:r>
+    </w:p>
+    <w:bookmarkEnd w:id="31"/>
     <w:sectPr/>
   </w:body>
 </w:document>

</xml_diff>